<commit_message>
Changes in design- curent version added...
</commit_message>
<xml_diff>
--- a/MonologueAboutDesign.docx
+++ b/MonologueAboutDesign.docx
@@ -12,6 +12,19 @@
         <w:rPr>
           <w:lang w:val="en-US"/>
         </w:rPr>
+        <w:t xml:space="preserve">Let’s take the design under consideration. </w:t>
+      </w:r>
+    </w:p>
+    <w:p>
+      <w:pPr>
+        <w:rPr>
+          <w:lang w:val="en-US"/>
+        </w:rPr>
+      </w:pPr>
+      <w:r>
+        <w:rPr>
+          <w:lang w:val="en-US"/>
+        </w:rPr>
         <w:t>Basing on anal</w:t>
       </w:r>
       <w:r>
@@ -42,13 +55,37 @@
         <w:rPr>
           <w:lang w:val="en-US"/>
         </w:rPr>
-        <w:t xml:space="preserve"> system is divided into 4 parts: </w:t>
-      </w:r>
-      <w:r>
-        <w:rPr>
-          <w:lang w:val="en-US"/>
-        </w:rPr>
-        <w:t>model, view, controller and file manager.</w:t>
+        <w:t xml:space="preserve"> system is divided into </w:t>
+      </w:r>
+      <w:r>
+        <w:rPr>
+          <w:lang w:val="en-US"/>
+        </w:rPr>
+        <w:t>3</w:t>
+      </w:r>
+      <w:r>
+        <w:rPr>
+          <w:lang w:val="en-US"/>
+        </w:rPr>
+        <w:t xml:space="preserve"> parts: </w:t>
+      </w:r>
+      <w:r>
+        <w:rPr>
+          <w:lang w:val="en-US"/>
+        </w:rPr>
+        <w:t>model, view</w:t>
+      </w:r>
+      <w:r>
+        <w:rPr>
+          <w:lang w:val="en-US"/>
+        </w:rPr>
+        <w:t xml:space="preserve"> and</w:t>
+      </w:r>
+      <w:r>
+        <w:rPr>
+          <w:lang w:val="en-US"/>
+        </w:rPr>
+        <w:t xml:space="preserve"> controller.</w:t>
       </w:r>
     </w:p>
     <w:p>
@@ -66,7 +103,13 @@
         <w:rPr>
           <w:lang w:val="en-US"/>
         </w:rPr>
-        <w:t xml:space="preserve">Model (show class diagram of the model)- contains all classes describing the logics of the system. As the class diagram shows, these are 17 classes. The classes are connected either </w:t>
+        <w:t xml:space="preserve">Let’s start with the Model. Model is a part of the system that </w:t>
+      </w:r>
+      <w:r>
+        <w:rPr>
+          <w:lang w:val="en-US"/>
+        </w:rPr>
+        <w:t xml:space="preserve">contains all classes describing the logics of the system. As the class diagram shows, these are 17 classes. The classes are connected either </w:t>
       </w:r>
       <w:r>
         <w:rPr>
@@ -90,7 +133,33 @@
         <w:rPr>
           <w:lang w:val="en-US"/>
         </w:rPr>
-        <w:t xml:space="preserve"> Association has been chosen over composition, because when </w:t>
+        <w:t xml:space="preserve"> </w:t>
+      </w:r>
+      <w:r>
+        <w:rPr>
+          <w:lang w:val="en-US"/>
+        </w:rPr>
+        <w:t>The reason why a</w:t>
+      </w:r>
+      <w:r>
+        <w:rPr>
+          <w:lang w:val="en-US"/>
+        </w:rPr>
+        <w:t xml:space="preserve">ssociation has been chosen over composition, </w:t>
+      </w:r>
+      <w:r>
+        <w:rPr>
+          <w:lang w:val="en-US"/>
+        </w:rPr>
+        <w:t>is that</w:t>
+      </w:r>
+      <w:bookmarkStart w:id="0" w:name="_GoBack"/>
+      <w:bookmarkEnd w:id="0"/>
+      <w:r>
+        <w:rPr>
+          <w:lang w:val="en-US"/>
+        </w:rPr>
+        <w:t xml:space="preserve"> when </w:t>
       </w:r>
       <w:r>
         <w:rPr>
@@ -273,13 +342,49 @@
         <w:rPr>
           <w:lang w:val="en-US"/>
         </w:rPr>
-        <w:t xml:space="preserve">Although the File Manager is said to be a separate part of the system, </w:t>
-      </w:r>
-      <w:r>
-        <w:rPr>
-          <w:lang w:val="en-US"/>
-        </w:rPr>
-        <w:t xml:space="preserve">it can be also considered as a part of the Model. It is connected with the rest of the classes via </w:t>
+        <w:t xml:space="preserve">Although the File Manager </w:t>
+      </w:r>
+      <w:r>
+        <w:rPr>
+          <w:lang w:val="en-US"/>
+        </w:rPr>
+        <w:t>can</w:t>
+      </w:r>
+      <w:r>
+        <w:rPr>
+          <w:lang w:val="en-US"/>
+        </w:rPr>
+        <w:t xml:space="preserve"> be</w:t>
+      </w:r>
+      <w:r>
+        <w:rPr>
+          <w:lang w:val="en-US"/>
+        </w:rPr>
+        <w:t xml:space="preserve"> considered as</w:t>
+      </w:r>
+      <w:r>
+        <w:rPr>
+          <w:lang w:val="en-US"/>
+        </w:rPr>
+        <w:t xml:space="preserve"> a separate part of the system, </w:t>
+      </w:r>
+      <w:r>
+        <w:rPr>
+          <w:lang w:val="en-US"/>
+        </w:rPr>
+        <w:t xml:space="preserve">it can be also </w:t>
+      </w:r>
+      <w:r>
+        <w:rPr>
+          <w:lang w:val="en-US"/>
+        </w:rPr>
+        <w:t>included in</w:t>
+      </w:r>
+      <w:r>
+        <w:rPr>
+          <w:lang w:val="en-US"/>
+        </w:rPr>
+        <w:t xml:space="preserve"> the Model. It is connected with the rest of the classes via </w:t>
       </w:r>
       <w:proofErr w:type="spellStart"/>
       <w:r>
@@ -325,7 +430,19 @@
         <w:rPr>
           <w:lang w:val="en-US"/>
         </w:rPr>
-        <w:t xml:space="preserve">View (Show class diagram of the view)- </w:t>
+        <w:t>The following part of the system is v</w:t>
+      </w:r>
+      <w:r>
+        <w:rPr>
+          <w:lang w:val="en-US"/>
+        </w:rPr>
+        <w:t>iew</w:t>
+      </w:r>
+      <w:r>
+        <w:rPr>
+          <w:lang w:val="en-US"/>
+        </w:rPr>
+        <w:t xml:space="preserve">. It is </w:t>
       </w:r>
       <w:r>
         <w:rPr>
@@ -417,15 +534,7 @@
         <w:rPr>
           <w:lang w:val="en-US"/>
         </w:rPr>
-        <w:t xml:space="preserve">Last but not least is the controller- </w:t>
-      </w:r>
-      <w:bookmarkStart w:id="0" w:name="_GoBack"/>
-      <w:bookmarkEnd w:id="0"/>
-      <w:r>
-        <w:rPr>
-          <w:lang w:val="en-US"/>
-        </w:rPr>
-        <w:t xml:space="preserve">a singleton that connects all parts of the system together. It is illustrated by the sequence diagram (example of looking for lecturers- how is called from </w:t>
+        <w:t xml:space="preserve">Last but not least is the controller- a singleton that connects all parts of the system together. It is illustrated by the sequence diagram (example of looking for lecturers- how is called from </w:t>
       </w:r>
       <w:proofErr w:type="spellStart"/>
       <w:r>

</xml_diff>

<commit_message>
Design- both text and presentation
</commit_message>
<xml_diff>
--- a/MonologueAboutDesign.docx
+++ b/MonologueAboutDesign.docx
@@ -805,44 +805,30 @@
         <w:rPr>
           <w:lang w:val="en-US"/>
         </w:rPr>
-        <w:t xml:space="preserve">Last but not least is the controller- </w:t>
+        <w:t>Last but not least is the controller- a singleton that connects all parts of the system together. It is illustrated by the sequence diagram</w:t>
+      </w:r>
+      <w:r>
+        <w:rPr>
+          <w:lang w:val="en-US"/>
+        </w:rPr>
+        <w:t xml:space="preserve"> of searching for lecturers. In the view the user inputs searched phrase. Then The view calls the controller, which calls the Search engine. The search engine calls different classes and at last, it returns a ready </w:t>
+      </w:r>
+      <w:proofErr w:type="spellStart"/>
+      <w:r>
+        <w:rPr>
+          <w:lang w:val="en-US"/>
+        </w:rPr>
+        <w:t>ArrayList</w:t>
+      </w:r>
+      <w:proofErr w:type="spellEnd"/>
+      <w:r>
+        <w:rPr>
+          <w:lang w:val="en-US"/>
+        </w:rPr>
+        <w:t xml:space="preserve"> of searched lecturers back to the controller, which passes it further to the view where the information is being displayed.</w:t>
       </w:r>
       <w:bookmarkStart w:id="0" w:name="_GoBack"/>
       <w:bookmarkEnd w:id="0"/>
-      <w:r>
-        <w:rPr>
-          <w:lang w:val="en-US"/>
-        </w:rPr>
-        <w:t xml:space="preserve">a singleton that connects all parts of the system together. It is illustrated by the sequence diagram (example of looking for lecturers- how is called from </w:t>
-      </w:r>
-      <w:proofErr w:type="spellStart"/>
-      <w:r>
-        <w:rPr>
-          <w:lang w:val="en-US"/>
-        </w:rPr>
-        <w:t>gui</w:t>
-      </w:r>
-      <w:proofErr w:type="spellEnd"/>
-      <w:r>
-        <w:rPr>
-          <w:lang w:val="en-US"/>
-        </w:rPr>
-        <w:t xml:space="preserve">, showing what happens, displays back in </w:t>
-      </w:r>
-      <w:proofErr w:type="spellStart"/>
-      <w:r>
-        <w:rPr>
-          <w:lang w:val="en-US"/>
-        </w:rPr>
-        <w:t>gui</w:t>
-      </w:r>
-      <w:proofErr w:type="spellEnd"/>
-      <w:r>
-        <w:rPr>
-          <w:lang w:val="en-US"/>
-        </w:rPr>
-        <w:t>).</w:t>
-      </w:r>
     </w:p>
     <w:p>
       <w:pPr>

</xml_diff>

<commit_message>
More in Monologue about design
</commit_message>
<xml_diff>
--- a/MonologueAboutDesign.docx
+++ b/MonologueAboutDesign.docx
@@ -827,8 +827,6 @@
         </w:rPr>
         <w:t xml:space="preserve"> of searched lecturers back to the controller, which passes it further to the view where the information is being displayed.</w:t>
       </w:r>
-      <w:bookmarkStart w:id="0" w:name="_GoBack"/>
-      <w:bookmarkEnd w:id="0"/>
     </w:p>
     <w:p>
       <w:pPr>
@@ -867,6 +865,23 @@
         </w:rPr>
         <w:t>: model, view, controller, and in this case also file manager.</w:t>
       </w:r>
+    </w:p>
+    <w:p>
+      <w:pPr>
+        <w:ind w:left="360"/>
+        <w:rPr>
+          <w:lang w:val="en-US"/>
+        </w:rPr>
+      </w:pPr>
+      <w:r>
+        <w:rPr>
+          <w:lang w:val="en-US"/>
+        </w:rPr>
+        <w:lastRenderedPageBreak/>
+        <w:t>Present</w:t>
+      </w:r>
+      <w:bookmarkStart w:id="0" w:name="_GoBack"/>
+      <w:bookmarkEnd w:id="0"/>
     </w:p>
     <w:sectPr>
       <w:pgSz w:w="11906" w:h="16838"/>

</xml_diff>

<commit_message>
Presentation again- design mostly
</commit_message>
<xml_diff>
--- a/MonologueAboutDesign.docx
+++ b/MonologueAboutDesign.docx
@@ -187,7 +187,19 @@
         <w:rPr>
           <w:lang w:val="en-US"/>
         </w:rPr>
-        <w:t xml:space="preserve">You may ask why we have chosen inheritance over composition. </w:t>
+        <w:t xml:space="preserve">You may ask why we have chosen </w:t>
+      </w:r>
+      <w:r>
+        <w:rPr>
+          <w:lang w:val="en-US"/>
+        </w:rPr>
+        <w:t>association</w:t>
+      </w:r>
+      <w:r>
+        <w:rPr>
+          <w:lang w:val="en-US"/>
+        </w:rPr>
+        <w:t xml:space="preserve"> over composition. </w:t>
       </w:r>
       <w:r>
         <w:rPr>
@@ -217,19 +229,13 @@
         <w:rPr>
           <w:lang w:val="en-US"/>
         </w:rPr>
-        <w:t xml:space="preserve"> when </w:t>
-      </w:r>
-      <w:r>
-        <w:rPr>
-          <w:lang w:val="en-US"/>
-        </w:rPr>
-        <w:t xml:space="preserve">a </w:t>
-      </w:r>
-      <w:r>
-        <w:rPr>
-          <w:lang w:val="en-US"/>
-        </w:rPr>
-        <w:t>change is made on an object in one class, it is expected to change in all of them</w:t>
+        <w:t xml:space="preserve"> </w:t>
+      </w:r>
+      <w:r>
+        <w:rPr>
+          <w:lang w:val="en-US"/>
+        </w:rPr>
+        <w:t>we wanted to have only one instance of every object</w:t>
       </w:r>
       <w:r>
         <w:rPr>
@@ -241,21 +247,39 @@
         <w:rPr>
           <w:lang w:val="en-US"/>
         </w:rPr>
-        <w:t xml:space="preserve"> It can be seen on the example of modifying an event. The changes are entered in a table in the view part of the system (</w:t>
+        <w:t xml:space="preserve"> It can be </w:t>
+      </w:r>
+      <w:r>
+        <w:rPr>
+          <w:lang w:val="en-US"/>
+        </w:rPr>
+        <w:t xml:space="preserve">explained </w:t>
+      </w:r>
+      <w:r>
+        <w:rPr>
+          <w:lang w:val="en-US"/>
+        </w:rPr>
+        <w:t xml:space="preserve">on the example of modifying an event. The changes are entered in the view </w:t>
+      </w:r>
+      <w:r>
+        <w:rPr>
+          <w:lang w:val="en-US"/>
+        </w:rPr>
+        <w:t xml:space="preserve">and are expected to be implemented in the </w:t>
       </w:r>
       <w:proofErr w:type="spellStart"/>
       <w:r>
         <w:rPr>
           <w:lang w:val="en-US"/>
         </w:rPr>
-        <w:t>Michał</w:t>
+        <w:t>eventList</w:t>
       </w:r>
       <w:proofErr w:type="spellEnd"/>
       <w:r>
         <w:rPr>
           <w:lang w:val="en-US"/>
         </w:rPr>
-        <w:t xml:space="preserve"> will develop that in the implementation part) and thanks to association, the changes are also made on the particular event.</w:t>
+        <w:t xml:space="preserve"> as well.</w:t>
       </w:r>
       <w:r>
         <w:rPr>
@@ -375,7 +399,15 @@
         <w:rPr>
           <w:lang w:val="en-US"/>
         </w:rPr>
-        <w:t xml:space="preserve"> and the difference between them is that a member is an upgraded participant, with more fields and methods.</w:t>
+        <w:t xml:space="preserve"> and the difference between them is that a member is an upgraded participant, with more fiel</w:t>
+      </w:r>
+      <w:bookmarkStart w:id="0" w:name="_GoBack"/>
+      <w:bookmarkEnd w:id="0"/>
+      <w:r>
+        <w:rPr>
+          <w:lang w:val="en-US"/>
+        </w:rPr>
+        <w:t>ds and methods.</w:t>
       </w:r>
       <w:r>
         <w:rPr>
@@ -873,8 +905,6 @@
           <w:lang w:val="en-US"/>
         </w:rPr>
       </w:pPr>
-      <w:bookmarkStart w:id="0" w:name="_GoBack"/>
-      <w:bookmarkEnd w:id="0"/>
     </w:p>
     <w:sectPr>
       <w:pgSz w:w="11906" w:h="16838"/>

</xml_diff>